<commit_message>
up (xzl is too lazy to put in any commit msg)
</commit_message>
<xml_diff>
--- a/letter-policy.docx
+++ b/letter-policy.docx
@@ -1,6 +1,6 @@
 
 <file path=word/document.xml><?xml version="1.0" encoding="utf-8"?>
-<w:document xmlns:wpc="http://schemas.microsoft.com/office/word/2010/wordprocessingCanvas" xmlns:cx="http://schemas.microsoft.com/office/drawing/2014/chartex" xmlns:cx1="http://schemas.microsoft.com/office/drawing/2015/9/8/chartex" xmlns:cx2="http://schemas.microsoft.com/office/drawing/2015/10/21/chartex" xmlns:cx3="http://schemas.microsoft.com/office/drawing/2016/5/9/chartex" xmlns:cx4="http://schemas.microsoft.com/office/drawing/2016/5/10/chartex" xmlns:cx5="http://schemas.microsoft.com/office/drawing/2016/5/11/chartex" xmlns:cx6="http://schemas.microsoft.com/office/drawing/2016/5/12/chartex" xmlns:cx7="http://schemas.microsoft.com/office/drawing/2016/5/13/chartex" xmlns:cx8="http://schemas.microsoft.com/office/drawing/2016/5/14/chartex" xmlns:mc="http://schemas.openxmlformats.org/markup-compatibility/2006" xmlns:aink="http://schemas.microsoft.com/office/drawing/2016/ink" xmlns:am3d="http://schemas.microsoft.com/office/drawing/2017/model3d" xmlns:o="urn:schemas-microsoft-com:office:office" xmlns:r="http://schemas.openxmlformats.org/officeDocument/2006/relationships" xmlns:m="http://schemas.openxmlformats.org/officeDocument/2006/math" xmlns:v="urn:schemas-microsoft-com:vml" xmlns:wp14="http://schemas.microsoft.com/office/word/2010/wordprocessingDrawing" xmlns:wp="http://schemas.openxmlformats.org/drawingml/2006/wordprocessingDrawing" xmlns:w10="urn:schemas-microsoft-com:office:word" xmlns:w="http://schemas.openxmlformats.org/wordprocessingml/2006/main" xmlns:w14="http://schemas.microsoft.com/office/word/2010/wordml" xmlns:w15="http://schemas.microsoft.com/office/word/2012/wordml" xmlns:w16cid="http://schemas.microsoft.com/office/word/2016/wordml/cid" xmlns:w16se="http://schemas.microsoft.com/office/word/2015/wordml/symex" xmlns:wpg="http://schemas.microsoft.com/office/word/2010/wordprocessingGroup" xmlns:wpi="http://schemas.microsoft.com/office/word/2010/wordprocessingInk" xmlns:wne="http://schemas.microsoft.com/office/word/2006/wordml" xmlns:wps="http://schemas.microsoft.com/office/word/2010/wordprocessingShape" mc:Ignorable="w14 w15 w16se w16cid wp14">
+<w:document xmlns:wpc="http://schemas.microsoft.com/office/word/2010/wordprocessingCanvas" xmlns:cx="http://schemas.microsoft.com/office/drawing/2014/chartex" xmlns:cx1="http://schemas.microsoft.com/office/drawing/2015/9/8/chartex" xmlns:cx2="http://schemas.microsoft.com/office/drawing/2015/10/21/chartex" xmlns:cx3="http://schemas.microsoft.com/office/drawing/2016/5/9/chartex" xmlns:cx4="http://schemas.microsoft.com/office/drawing/2016/5/10/chartex" xmlns:cx5="http://schemas.microsoft.com/office/drawing/2016/5/11/chartex" xmlns:cx6="http://schemas.microsoft.com/office/drawing/2016/5/12/chartex" xmlns:cx7="http://schemas.microsoft.com/office/drawing/2016/5/13/chartex" xmlns:cx8="http://schemas.microsoft.com/office/drawing/2016/5/14/chartex" xmlns:mc="http://schemas.openxmlformats.org/markup-compatibility/2006" xmlns:aink="http://schemas.microsoft.com/office/drawing/2016/ink" xmlns:am3d="http://schemas.microsoft.com/office/drawing/2017/model3d" xmlns:o="urn:schemas-microsoft-com:office:office" xmlns:r="http://schemas.openxmlformats.org/officeDocument/2006/relationships" xmlns:m="http://schemas.openxmlformats.org/officeDocument/2006/math" xmlns:v="urn:schemas-microsoft-com:vml" xmlns:wp14="http://schemas.microsoft.com/office/word/2010/wordprocessingDrawing" xmlns:wp="http://schemas.openxmlformats.org/drawingml/2006/wordprocessingDrawing" xmlns:w10="urn:schemas-microsoft-com:office:word" xmlns:w="http://schemas.openxmlformats.org/wordprocessingml/2006/main" xmlns:w14="http://schemas.microsoft.com/office/word/2010/wordml" xmlns:w15="http://schemas.microsoft.com/office/word/2012/wordml" xmlns:w16cex="http://schemas.microsoft.com/office/word/2018/wordml/cex" xmlns:w16cid="http://schemas.microsoft.com/office/word/2016/wordml/cid" xmlns:w16="http://schemas.microsoft.com/office/word/2018/wordml" xmlns:w16se="http://schemas.microsoft.com/office/word/2015/wordml/symex" xmlns:wpg="http://schemas.microsoft.com/office/word/2010/wordprocessingGroup" xmlns:wpi="http://schemas.microsoft.com/office/word/2010/wordprocessingInk" xmlns:wne="http://schemas.microsoft.com/office/word/2006/wordml" xmlns:wps="http://schemas.microsoft.com/office/word/2010/wordprocessingShape" mc:Ignorable="w14 w15 w16se w16cid w16 w16cex wp14">
   <w:body>
     <w:p>
       <w:pPr>
@@ -8,16 +8,16 @@
         <w:rPr>
           <w:b/>
           <w:bCs/>
-          <w:sz w:val="24"/>
-          <w:szCs w:val="24"/>
+          <w:sz w:val="32"/>
+          <w:szCs w:val="32"/>
         </w:rPr>
       </w:pPr>
       <w:r>
         <w:rPr>
           <w:b/>
           <w:bCs/>
-          <w:sz w:val="24"/>
-          <w:szCs w:val="24"/>
+          <w:sz w:val="32"/>
+          <w:szCs w:val="32"/>
         </w:rPr>
         <w:t>To students</w:t>
       </w:r>
@@ -25,8 +25,8 @@
         <w:rPr>
           <w:b/>
           <w:bCs/>
-          <w:sz w:val="24"/>
-          <w:szCs w:val="24"/>
+          <w:sz w:val="32"/>
+          <w:szCs w:val="32"/>
         </w:rPr>
         <w:t xml:space="preserve"> from my class</w:t>
       </w:r>
@@ -34,8 +34,8 @@
         <w:rPr>
           <w:b/>
           <w:bCs/>
-          <w:sz w:val="24"/>
-          <w:szCs w:val="24"/>
+          <w:sz w:val="32"/>
+          <w:szCs w:val="32"/>
         </w:rPr>
         <w:t xml:space="preserve">: What reference letters </w:t>
       </w:r>
@@ -43,8 +43,8 @@
         <w:rPr>
           <w:b/>
           <w:bCs/>
-          <w:sz w:val="24"/>
-          <w:szCs w:val="24"/>
+          <w:sz w:val="32"/>
+          <w:szCs w:val="32"/>
         </w:rPr>
         <w:t xml:space="preserve">to </w:t>
       </w:r>
@@ -52,8 +52,8 @@
         <w:rPr>
           <w:b/>
           <w:bCs/>
-          <w:sz w:val="24"/>
-          <w:szCs w:val="24"/>
+          <w:sz w:val="32"/>
+          <w:szCs w:val="32"/>
         </w:rPr>
         <w:t>expect from me</w:t>
       </w:r>
@@ -61,8 +61,8 @@
         <w:rPr>
           <w:b/>
           <w:bCs/>
-          <w:sz w:val="24"/>
-          <w:szCs w:val="24"/>
+          <w:sz w:val="32"/>
+          <w:szCs w:val="32"/>
         </w:rPr>
         <w:t>?</w:t>
       </w:r>
@@ -72,7 +72,10 @@
         <w:jc w:val="center"/>
       </w:pPr>
       <w:r>
-        <w:t>December 10, 2019</w:t>
+        <w:t xml:space="preserve">Updated Dec 13, 2020, on Dec </w:t>
+      </w:r>
+      <w:r>
+        <w:t>10, 2019</w:t>
       </w:r>
     </w:p>
     <w:p>
@@ -80,7 +83,15 @@
         <w:pStyle w:val="Heading1"/>
       </w:pPr>
       <w:r>
-        <w:t>Q: I have taken your courses before. Can you write me a reference letter?</w:t>
+        <w:t>Eligibility</w:t>
+      </w:r>
+    </w:p>
+    <w:p>
+      <w:pPr>
+        <w:pStyle w:val="Heading2"/>
+      </w:pPr>
+      <w:r>
+        <w:t>I have taken your courses before. Can you write me a reference letter?</w:t>
       </w:r>
     </w:p>
     <w:p>
@@ -93,7 +104,23 @@
         <w:pStyle w:val="Heading1"/>
       </w:pPr>
       <w:r>
-        <w:t xml:space="preserve">Q: What letter can I get, if I </w:t>
+        <w:t>Letter contents</w:t>
+      </w:r>
+    </w:p>
+    <w:p>
+      <w:pPr>
+        <w:pStyle w:val="Heading2"/>
+      </w:pPr>
+      <w:r>
+        <w:t xml:space="preserve">Q: What letter can I </w:t>
+      </w:r>
+      <w:proofErr w:type="gramStart"/>
+      <w:r>
+        <w:t>get, if</w:t>
+      </w:r>
+      <w:proofErr w:type="gramEnd"/>
+      <w:r>
+        <w:t xml:space="preserve"> I </w:t>
       </w:r>
       <w:r>
         <w:t>just finished the course without doing something extra</w:t>
@@ -147,61 +174,168 @@
     </w:p>
     <w:p>
       <w:pPr>
+        <w:pStyle w:val="Heading2"/>
+      </w:pPr>
+      <w:r>
+        <w:t>Q: What letter can I get, i</w:t>
+      </w:r>
+      <w:r>
+        <w:t xml:space="preserve">f </w:t>
+      </w:r>
+      <w:r>
+        <w:t xml:space="preserve">I </w:t>
+      </w:r>
+      <w:r>
+        <w:t xml:space="preserve">have done extra things with the course, </w:t>
+      </w:r>
+      <w:proofErr w:type="gramStart"/>
+      <w:r>
+        <w:t>e.g.</w:t>
+      </w:r>
+      <w:proofErr w:type="gramEnd"/>
+      <w:r>
+        <w:t xml:space="preserve"> big data challenge, honor grade, </w:t>
+      </w:r>
+      <w:r>
+        <w:t>small research tasks</w:t>
+      </w:r>
+      <w:r>
+        <w:t>?</w:t>
+      </w:r>
+      <w:r>
+        <w:t xml:space="preserve"> </w:t>
+      </w:r>
+    </w:p>
+    <w:p>
+      <w:r>
+        <w:t>T</w:t>
+      </w:r>
+      <w:r>
+        <w:t xml:space="preserve">he letter will highlight these things in addition to the standard content described above. </w:t>
+      </w:r>
+    </w:p>
+    <w:p>
+      <w:pPr>
         <w:pStyle w:val="Heading1"/>
       </w:pPr>
       <w:r>
-        <w:t>Q: What letter can I get, i</w:t>
-      </w:r>
-      <w:r>
-        <w:t xml:space="preserve">f </w:t>
-      </w:r>
-      <w:r>
-        <w:t xml:space="preserve">I </w:t>
-      </w:r>
-      <w:r>
-        <w:t xml:space="preserve">have done extra things with the course, e.g. big data challenge, honor grade, </w:t>
-      </w:r>
-      <w:r>
-        <w:t>small research tasks</w:t>
+        <w:t>Deadlines</w:t>
+      </w:r>
+    </w:p>
+    <w:p>
+      <w:pPr>
+        <w:pStyle w:val="Heading2"/>
+      </w:pPr>
+      <w:r>
+        <w:t xml:space="preserve">Q: </w:t>
+      </w:r>
+      <w:r>
+        <w:t>Can you upload my letters</w:t>
+      </w:r>
+      <w:r>
+        <w:t xml:space="preserve"> </w:t>
+      </w:r>
+      <w:r>
+        <w:t xml:space="preserve">the </w:t>
+      </w:r>
+      <w:r>
+        <w:t>deadline</w:t>
       </w:r>
       <w:r>
         <w:t>?</w:t>
       </w:r>
+    </w:p>
+    <w:p>
+      <w:r>
+        <w:rPr>
+          <w:highlight w:val="yellow"/>
+        </w:rPr>
+        <w:t>I cannot guarantee to meet a specific deadline.</w:t>
+      </w:r>
       <w:r>
         <w:t xml:space="preserve"> </w:t>
       </w:r>
     </w:p>
     <w:p>
-      <w:pPr>
+      <w:r>
+        <w:t>The application deadline (</w:t>
+      </w:r>
+      <w:proofErr w:type="gramStart"/>
+      <w:r>
+        <w:t>e.g.</w:t>
+      </w:r>
+      <w:proofErr w:type="gramEnd"/>
+      <w:r>
+        <w:t xml:space="preserve"> Dec 15) is for applicants NOT the letter writers. </w:t>
+      </w:r>
+    </w:p>
+    <w:p>
+      <w:r>
+        <w:t xml:space="preserve">In general, faculty are very busy in Dec. I personally do not know any schools will start reviewing graduate applications in Dec. Unless you have extraordinary reason, I </w:t>
+      </w:r>
+      <w:r>
+        <w:t xml:space="preserve">will </w:t>
+      </w:r>
+      <w:r>
+        <w:t xml:space="preserve">finish your letters during the winter break and upload before the New Year. </w:t>
+      </w:r>
+    </w:p>
+    <w:p>
+      <w:r>
+        <w:t xml:space="preserve">I want to help as many students as possible. I need to provide many letters every year. </w:t>
+      </w:r>
+    </w:p>
+    <w:p>
+      <w:pPr>
+        <w:pStyle w:val="Heading2"/>
+      </w:pPr>
+      <w:r>
+        <w:t>Q: can I remind you</w:t>
+      </w:r>
+      <w:r>
+        <w:t xml:space="preserve">? </w:t>
+      </w:r>
+    </w:p>
+    <w:p>
+      <w:r>
+        <w:t xml:space="preserve">That is welcome. Do so near Dec 15. Then during the winter break if needed. </w:t>
+      </w:r>
+    </w:p>
+    <w:p>
+      <w:pPr>
+        <w:pStyle w:val="Heading1"/>
+      </w:pPr>
+      <w:r>
+        <w:t>Protocol</w:t>
+      </w:r>
+    </w:p>
+    <w:p>
+      <w:pPr>
+        <w:pStyle w:val="Heading2"/>
+      </w:pPr>
+      <w:r>
+        <w:t xml:space="preserve">Q: </w:t>
+      </w:r>
+      <w:r>
+        <w:t>I need a letter!</w:t>
+      </w:r>
+      <w:r>
+        <w:t xml:space="preserve"> </w:t>
+      </w:r>
+      <w:r>
+        <w:t>H</w:t>
+      </w:r>
+      <w:r>
+        <w:t xml:space="preserve">ow should </w:t>
+      </w:r>
+      <w:r>
         <w:rPr>
-          <w:u w:val="single"/>
+          <w:rStyle w:val="Heading2Char"/>
         </w:rPr>
-      </w:pPr>
-      <w:r>
-        <w:t>T</w:t>
-      </w:r>
-      <w:r>
-        <w:t xml:space="preserve">he letter will highlight these things in addition to the standard content described above. </w:t>
-      </w:r>
-    </w:p>
-    <w:p>
-      <w:pPr>
-        <w:pStyle w:val="Heading1"/>
-      </w:pPr>
-      <w:r>
-        <w:t xml:space="preserve">Q: </w:t>
-      </w:r>
-      <w:r>
-        <w:t>I need a letter!</w:t>
-      </w:r>
-      <w:r>
-        <w:t xml:space="preserve"> </w:t>
-      </w:r>
-      <w:r>
-        <w:t>H</w:t>
-      </w:r>
-      <w:r>
-        <w:t>ow should I request</w:t>
+        <w:t>I</w:t>
+      </w:r>
+      <w:r>
+        <w:t xml:space="preserve"> request</w:t>
       </w:r>
       <w:r>
         <w:t xml:space="preserve"> one</w:t>
@@ -270,7 +404,16 @@
         </w:numPr>
       </w:pPr>
       <w:r>
-        <w:t xml:space="preserve">Remind me when the deadlines are close. Note there are application deadlines (e.g. Dec 5) which are for applicants but not the letter writers. However, I will do my best effort to send in letters in time. </w:t>
+        <w:lastRenderedPageBreak/>
+        <w:t>Remind me when the deadlines are close. Note there are application deadlines (</w:t>
+      </w:r>
+      <w:proofErr w:type="gramStart"/>
+      <w:r>
+        <w:t>e.g.</w:t>
+      </w:r>
+      <w:proofErr w:type="gramEnd"/>
+      <w:r>
+        <w:t xml:space="preserve"> Dec 5) which are for applicants but not the letter writers. However, I will do my best effort to send in letters in time. </w:t>
       </w:r>
     </w:p>
     <w:p>
@@ -287,7 +430,7 @@
     </w:p>
     <w:p>
       <w:pPr>
-        <w:pStyle w:val="Heading1"/>
+        <w:pStyle w:val="Heading2"/>
       </w:pPr>
       <w:r>
         <w:t xml:space="preserve">Q: </w:t>
@@ -322,49 +465,36 @@
       </w:r>
     </w:p>
     <w:p>
-      <w:bookmarkStart w:id="0" w:name="_GoBack"/>
-      <w:bookmarkEnd w:id="0"/>
       <w:r>
         <w:t xml:space="preserve">I expect you to waive the right to view the letter.  </w:t>
       </w:r>
     </w:p>
     <w:p>
       <w:pPr>
-        <w:pStyle w:val="Heading1"/>
+        <w:pStyle w:val="Heading2"/>
       </w:pPr>
       <w:r>
         <w:t xml:space="preserve">Q: </w:t>
       </w:r>
       <w:r>
-        <w:t>T</w:t>
-      </w:r>
-      <w:r>
-        <w:t>he deadline is close!</w:t>
-      </w:r>
-    </w:p>
-    <w:p>
-      <w:r>
-        <w:t xml:space="preserve">The application deadline (e.g. Dec 15) is for applicants not the letter writers. In general, faculty are very busy in Dec. And I personally do not know any schools will start reviewing graduate applications in Dec. Unless you have extraordinary reason, I prefer to finish your letters during the winter break and upload before the New Year. </w:t>
-      </w:r>
-    </w:p>
-    <w:p>
-      <w:pPr>
-        <w:pStyle w:val="Heading1"/>
-      </w:pPr>
-      <w:r>
-        <w:t xml:space="preserve">Q: </w:t>
-      </w:r>
-      <w:r>
         <w:t xml:space="preserve">Anything else can I do to expediate the letter writing process? </w:t>
       </w:r>
     </w:p>
     <w:p>
       <w:r>
-        <w:lastRenderedPageBreak/>
         <w:t>When you enter my information on the online application system</w:t>
       </w:r>
       <w:r>
-        <w:t xml:space="preserve">, please be as thorough as possible – providing my address, office phone, etc. which you can get from my website </w:t>
+        <w:t xml:space="preserve">, </w:t>
+      </w:r>
+      <w:r>
+        <w:rPr>
+          <w:highlight w:val="yellow"/>
+        </w:rPr>
+        <w:t>please be as thorough as possible – providing my address, office phone, etc</w:t>
+      </w:r>
+      <w:r>
+        <w:t xml:space="preserve">. which you can get from my website </w:t>
       </w:r>
       <w:hyperlink r:id="rId5" w:history="1">
         <w:r>
@@ -380,7 +510,13 @@
     </w:p>
     <w:p>
       <w:r>
-        <w:t xml:space="preserve">This saves me time! </w:t>
+        <w:t xml:space="preserve">This saves </w:t>
+      </w:r>
+      <w:r>
+        <w:t>my</w:t>
+      </w:r>
+      <w:r>
+        <w:t xml:space="preserve"> time! </w:t>
       </w:r>
     </w:p>
     <w:sectPr>
@@ -394,7 +530,7 @@
 </file>
 
 <file path=word/numbering.xml><?xml version="1.0" encoding="utf-8"?>
-<w:numbering xmlns:wpc="http://schemas.microsoft.com/office/word/2010/wordprocessingCanvas" xmlns:cx="http://schemas.microsoft.com/office/drawing/2014/chartex" xmlns:cx1="http://schemas.microsoft.com/office/drawing/2015/9/8/chartex" xmlns:cx2="http://schemas.microsoft.com/office/drawing/2015/10/21/chartex" xmlns:cx3="http://schemas.microsoft.com/office/drawing/2016/5/9/chartex" xmlns:cx4="http://schemas.microsoft.com/office/drawing/2016/5/10/chartex" xmlns:cx5="http://schemas.microsoft.com/office/drawing/2016/5/11/chartex" xmlns:cx6="http://schemas.microsoft.com/office/drawing/2016/5/12/chartex" xmlns:cx7="http://schemas.microsoft.com/office/drawing/2016/5/13/chartex" xmlns:cx8="http://schemas.microsoft.com/office/drawing/2016/5/14/chartex" xmlns:mc="http://schemas.openxmlformats.org/markup-compatibility/2006" xmlns:aink="http://schemas.microsoft.com/office/drawing/2016/ink" xmlns:am3d="http://schemas.microsoft.com/office/drawing/2017/model3d" xmlns:o="urn:schemas-microsoft-com:office:office" xmlns:r="http://schemas.openxmlformats.org/officeDocument/2006/relationships" xmlns:m="http://schemas.openxmlformats.org/officeDocument/2006/math" xmlns:v="urn:schemas-microsoft-com:vml" xmlns:wp14="http://schemas.microsoft.com/office/word/2010/wordprocessingDrawing" xmlns:wp="http://schemas.openxmlformats.org/drawingml/2006/wordprocessingDrawing" xmlns:w10="urn:schemas-microsoft-com:office:word" xmlns:w="http://schemas.openxmlformats.org/wordprocessingml/2006/main" xmlns:w14="http://schemas.microsoft.com/office/word/2010/wordml" xmlns:w15="http://schemas.microsoft.com/office/word/2012/wordml" xmlns:w16cid="http://schemas.microsoft.com/office/word/2016/wordml/cid" xmlns:w16se="http://schemas.microsoft.com/office/word/2015/wordml/symex" xmlns:wpg="http://schemas.microsoft.com/office/word/2010/wordprocessingGroup" xmlns:wpi="http://schemas.microsoft.com/office/word/2010/wordprocessingInk" xmlns:wne="http://schemas.microsoft.com/office/word/2006/wordml" xmlns:wps="http://schemas.microsoft.com/office/word/2010/wordprocessingShape" mc:Ignorable="w14 w15 w16se w16cid wp14">
+<w:numbering xmlns:wpc="http://schemas.microsoft.com/office/word/2010/wordprocessingCanvas" xmlns:cx="http://schemas.microsoft.com/office/drawing/2014/chartex" xmlns:cx1="http://schemas.microsoft.com/office/drawing/2015/9/8/chartex" xmlns:cx2="http://schemas.microsoft.com/office/drawing/2015/10/21/chartex" xmlns:cx3="http://schemas.microsoft.com/office/drawing/2016/5/9/chartex" xmlns:cx4="http://schemas.microsoft.com/office/drawing/2016/5/10/chartex" xmlns:cx5="http://schemas.microsoft.com/office/drawing/2016/5/11/chartex" xmlns:cx6="http://schemas.microsoft.com/office/drawing/2016/5/12/chartex" xmlns:cx7="http://schemas.microsoft.com/office/drawing/2016/5/13/chartex" xmlns:cx8="http://schemas.microsoft.com/office/drawing/2016/5/14/chartex" xmlns:mc="http://schemas.openxmlformats.org/markup-compatibility/2006" xmlns:aink="http://schemas.microsoft.com/office/drawing/2016/ink" xmlns:am3d="http://schemas.microsoft.com/office/drawing/2017/model3d" xmlns:o="urn:schemas-microsoft-com:office:office" xmlns:r="http://schemas.openxmlformats.org/officeDocument/2006/relationships" xmlns:m="http://schemas.openxmlformats.org/officeDocument/2006/math" xmlns:v="urn:schemas-microsoft-com:vml" xmlns:wp14="http://schemas.microsoft.com/office/word/2010/wordprocessingDrawing" xmlns:wp="http://schemas.openxmlformats.org/drawingml/2006/wordprocessingDrawing" xmlns:w10="urn:schemas-microsoft-com:office:word" xmlns:w="http://schemas.openxmlformats.org/wordprocessingml/2006/main" xmlns:w14="http://schemas.microsoft.com/office/word/2010/wordml" xmlns:w15="http://schemas.microsoft.com/office/word/2012/wordml" xmlns:w16cex="http://schemas.microsoft.com/office/word/2018/wordml/cex" xmlns:w16cid="http://schemas.microsoft.com/office/word/2016/wordml/cid" xmlns:w16="http://schemas.microsoft.com/office/word/2018/wordml" xmlns:w16se="http://schemas.microsoft.com/office/word/2015/wordml/symex" xmlns:wpg="http://schemas.microsoft.com/office/word/2010/wordprocessingGroup" xmlns:wpi="http://schemas.microsoft.com/office/word/2010/wordprocessingInk" xmlns:wne="http://schemas.microsoft.com/office/word/2006/wordml" xmlns:wps="http://schemas.microsoft.com/office/word/2010/wordprocessingShape" mc:Ignorable="w14 w15 w16se w16cid w16 w16cex wp14">
   <w:abstractNum w:abstractNumId="0" w15:restartNumberingAfterBreak="0">
     <w:nsid w:val="0DD854B5"/>
     <w:multiLevelType w:val="hybridMultilevel"/>
@@ -509,6 +645,93 @@
     </w:lvl>
   </w:abstractNum>
   <w:abstractNum w:abstractNumId="1" w15:restartNumberingAfterBreak="0">
+    <w:nsid w:val="2DC92DD4"/>
+    <w:multiLevelType w:val="hybridMultilevel"/>
+    <w:tmpl w:val="0E32E09C"/>
+    <w:lvl w:ilvl="0" w:tplc="4A588C0E">
+      <w:start w:val="1"/>
+      <w:numFmt w:val="lowerLetter"/>
+      <w:pStyle w:val="Heading2"/>
+      <w:lvlText w:val="%1)"/>
+      <w:lvlJc w:val="left"/>
+      <w:pPr>
+        <w:ind w:left="720" w:hanging="360"/>
+      </w:pPr>
+    </w:lvl>
+    <w:lvl w:ilvl="1" w:tplc="04090019" w:tentative="1">
+      <w:start w:val="1"/>
+      <w:numFmt w:val="lowerLetter"/>
+      <w:lvlText w:val="%2."/>
+      <w:lvlJc w:val="left"/>
+      <w:pPr>
+        <w:ind w:left="1440" w:hanging="360"/>
+      </w:pPr>
+    </w:lvl>
+    <w:lvl w:ilvl="2" w:tplc="0409001B" w:tentative="1">
+      <w:start w:val="1"/>
+      <w:numFmt w:val="lowerRoman"/>
+      <w:lvlText w:val="%3."/>
+      <w:lvlJc w:val="right"/>
+      <w:pPr>
+        <w:ind w:left="2160" w:hanging="180"/>
+      </w:pPr>
+    </w:lvl>
+    <w:lvl w:ilvl="3" w:tplc="0409000F" w:tentative="1">
+      <w:start w:val="1"/>
+      <w:numFmt w:val="decimal"/>
+      <w:lvlText w:val="%4."/>
+      <w:lvlJc w:val="left"/>
+      <w:pPr>
+        <w:ind w:left="2880" w:hanging="360"/>
+      </w:pPr>
+    </w:lvl>
+    <w:lvl w:ilvl="4" w:tplc="04090019" w:tentative="1">
+      <w:start w:val="1"/>
+      <w:numFmt w:val="lowerLetter"/>
+      <w:lvlText w:val="%5."/>
+      <w:lvlJc w:val="left"/>
+      <w:pPr>
+        <w:ind w:left="3600" w:hanging="360"/>
+      </w:pPr>
+    </w:lvl>
+    <w:lvl w:ilvl="5" w:tplc="0409001B" w:tentative="1">
+      <w:start w:val="1"/>
+      <w:numFmt w:val="lowerRoman"/>
+      <w:lvlText w:val="%6."/>
+      <w:lvlJc w:val="right"/>
+      <w:pPr>
+        <w:ind w:left="4320" w:hanging="180"/>
+      </w:pPr>
+    </w:lvl>
+    <w:lvl w:ilvl="6" w:tplc="0409000F" w:tentative="1">
+      <w:start w:val="1"/>
+      <w:numFmt w:val="decimal"/>
+      <w:lvlText w:val="%7."/>
+      <w:lvlJc w:val="left"/>
+      <w:pPr>
+        <w:ind w:left="5040" w:hanging="360"/>
+      </w:pPr>
+    </w:lvl>
+    <w:lvl w:ilvl="7" w:tplc="04090019" w:tentative="1">
+      <w:start w:val="1"/>
+      <w:numFmt w:val="lowerLetter"/>
+      <w:lvlText w:val="%8."/>
+      <w:lvlJc w:val="left"/>
+      <w:pPr>
+        <w:ind w:left="5760" w:hanging="360"/>
+      </w:pPr>
+    </w:lvl>
+    <w:lvl w:ilvl="8" w:tplc="0409001B" w:tentative="1">
+      <w:start w:val="1"/>
+      <w:numFmt w:val="lowerRoman"/>
+      <w:lvlText w:val="%9."/>
+      <w:lvlJc w:val="right"/>
+      <w:pPr>
+        <w:ind w:left="6480" w:hanging="180"/>
+      </w:pPr>
+    </w:lvl>
+  </w:abstractNum>
+  <w:abstractNum w:abstractNumId="2" w15:restartNumberingAfterBreak="0">
     <w:nsid w:val="72840980"/>
     <w:multiLevelType w:val="hybridMultilevel"/>
     <w:tmpl w:val="6C3CBA38"/>
@@ -619,19 +842,116 @@
       <w:rPr>
         <w:rFonts w:ascii="Wingdings" w:hAnsi="Wingdings" w:hint="default"/>
       </w:rPr>
+    </w:lvl>
+  </w:abstractNum>
+  <w:abstractNum w:abstractNumId="3" w15:restartNumberingAfterBreak="0">
+    <w:nsid w:val="7C5F0FD7"/>
+    <w:multiLevelType w:val="hybridMultilevel"/>
+    <w:tmpl w:val="9014EBCC"/>
+    <w:lvl w:ilvl="0" w:tplc="A8183208">
+      <w:start w:val="1"/>
+      <w:numFmt w:val="decimal"/>
+      <w:lvlText w:val="%1."/>
+      <w:lvlJc w:val="left"/>
+      <w:pPr>
+        <w:ind w:left="720" w:hanging="360"/>
+      </w:pPr>
+      <w:rPr>
+        <w:rFonts w:hint="default"/>
+        <w:color w:val="auto"/>
+        <w:u w:val="none"/>
+      </w:rPr>
+    </w:lvl>
+    <w:lvl w:ilvl="1" w:tplc="04090019" w:tentative="1">
+      <w:start w:val="1"/>
+      <w:numFmt w:val="lowerLetter"/>
+      <w:lvlText w:val="%2."/>
+      <w:lvlJc w:val="left"/>
+      <w:pPr>
+        <w:ind w:left="1440" w:hanging="360"/>
+      </w:pPr>
+    </w:lvl>
+    <w:lvl w:ilvl="2" w:tplc="0409001B" w:tentative="1">
+      <w:start w:val="1"/>
+      <w:numFmt w:val="lowerRoman"/>
+      <w:lvlText w:val="%3."/>
+      <w:lvlJc w:val="right"/>
+      <w:pPr>
+        <w:ind w:left="2160" w:hanging="180"/>
+      </w:pPr>
+    </w:lvl>
+    <w:lvl w:ilvl="3" w:tplc="0409000F" w:tentative="1">
+      <w:start w:val="1"/>
+      <w:numFmt w:val="decimal"/>
+      <w:lvlText w:val="%4."/>
+      <w:lvlJc w:val="left"/>
+      <w:pPr>
+        <w:ind w:left="2880" w:hanging="360"/>
+      </w:pPr>
+    </w:lvl>
+    <w:lvl w:ilvl="4" w:tplc="04090019" w:tentative="1">
+      <w:start w:val="1"/>
+      <w:numFmt w:val="lowerLetter"/>
+      <w:lvlText w:val="%5."/>
+      <w:lvlJc w:val="left"/>
+      <w:pPr>
+        <w:ind w:left="3600" w:hanging="360"/>
+      </w:pPr>
+    </w:lvl>
+    <w:lvl w:ilvl="5" w:tplc="0409001B" w:tentative="1">
+      <w:start w:val="1"/>
+      <w:numFmt w:val="lowerRoman"/>
+      <w:lvlText w:val="%6."/>
+      <w:lvlJc w:val="right"/>
+      <w:pPr>
+        <w:ind w:left="4320" w:hanging="180"/>
+      </w:pPr>
+    </w:lvl>
+    <w:lvl w:ilvl="6" w:tplc="0409000F" w:tentative="1">
+      <w:start w:val="1"/>
+      <w:numFmt w:val="decimal"/>
+      <w:lvlText w:val="%7."/>
+      <w:lvlJc w:val="left"/>
+      <w:pPr>
+        <w:ind w:left="5040" w:hanging="360"/>
+      </w:pPr>
+    </w:lvl>
+    <w:lvl w:ilvl="7" w:tplc="04090019" w:tentative="1">
+      <w:start w:val="1"/>
+      <w:numFmt w:val="lowerLetter"/>
+      <w:lvlText w:val="%8."/>
+      <w:lvlJc w:val="left"/>
+      <w:pPr>
+        <w:ind w:left="5760" w:hanging="360"/>
+      </w:pPr>
+    </w:lvl>
+    <w:lvl w:ilvl="8" w:tplc="0409001B" w:tentative="1">
+      <w:start w:val="1"/>
+      <w:numFmt w:val="lowerRoman"/>
+      <w:lvlText w:val="%9."/>
+      <w:lvlJc w:val="right"/>
+      <w:pPr>
+        <w:ind w:left="6480" w:hanging="180"/>
+      </w:pPr>
     </w:lvl>
   </w:abstractNum>
   <w:num w:numId="1">
     <w:abstractNumId w:val="0"/>
   </w:num>
   <w:num w:numId="2">
+    <w:abstractNumId w:val="2"/>
+  </w:num>
+  <w:num w:numId="3">
+    <w:abstractNumId w:val="3"/>
+  </w:num>
+  <w:num w:numId="4">
     <w:abstractNumId w:val="1"/>
   </w:num>
 </w:numbering>
 </file>
 
 <file path=word/styles.xml><?xml version="1.0" encoding="utf-8"?>
-<w:styles xmlns:mc="http://schemas.openxmlformats.org/markup-compatibility/2006" xmlns:r="http://schemas.openxmlformats.org/officeDocument/2006/relationships" xmlns:w="http://schemas.openxmlformats.org/wordprocessingml/2006/main" xmlns:w14="http://schemas.microsoft.com/office/word/2010/wordml" xmlns:w15="http://schemas.microsoft.com/office/word/2012/wordml" xmlns:w16cid="http://schemas.microsoft.com/office/word/2016/wordml/cid" xmlns:w16se="http://schemas.microsoft.com/office/word/2015/wordml/symex" mc:Ignorable="w14 w15 w16se w16cid">
+<w:styles xmlns:mc="http://schemas.openxmlformats.org/markup-compatibility/2006" xmlns:r="http://schemas.openxmlformats.org/officeDocument/2006/relationships" xmlns:w="http://schemas.openxmlformats.org/wordprocessingml/2006/main" xmlns:w14="http://schemas.microsoft.com/office/word/2010/wordml" xmlns:w15="http://schemas.microsoft.com/office/word/2012/wordml" xmlns:w16cex="http://schemas.microsoft.com/office/word/2018/wordml/cex" xmlns:w16cid="http://schemas.microsoft.com/office/word/2016/wordml/cid" xmlns:w16="http://schemas.microsoft.com/office/word/2018/wordml" xmlns:w16se="http://schemas.microsoft.com/office/word/2015/wordml/symex" mc:Ignorable="w14 w15 w16se w16cid w16 w16cex">
   <w:docDefaults>
     <w:rPrDefault>
       <w:rPr>
@@ -753,6 +1073,7 @@
     <w:lsdException w:name="HTML Sample" w:semiHidden="1" w:unhideWhenUsed="1"/>
     <w:lsdException w:name="HTML Typewriter" w:semiHidden="1" w:unhideWhenUsed="1"/>
     <w:lsdException w:name="HTML Variable" w:semiHidden="1" w:unhideWhenUsed="1"/>
+    <w:lsdException w:name="Normal Table" w:semiHidden="1" w:unhideWhenUsed="1"/>
     <w:lsdException w:name="annotation subject" w:semiHidden="1" w:unhideWhenUsed="1"/>
     <w:lsdException w:name="No List" w:semiHidden="1" w:unhideWhenUsed="1"/>
     <w:lsdException w:name="Outline List 1" w:semiHidden="1" w:unhideWhenUsed="1"/>
@@ -799,8 +1120,10 @@
     <w:lsdException w:name="Table Subtle 2" w:semiHidden="1" w:unhideWhenUsed="1"/>
     <w:lsdException w:name="Table Web 1" w:semiHidden="1" w:unhideWhenUsed="1"/>
     <w:lsdException w:name="Table Web 2" w:semiHidden="1" w:unhideWhenUsed="1"/>
+    <w:lsdException w:name="Table Web 3" w:semiHidden="1" w:unhideWhenUsed="1"/>
     <w:lsdException w:name="Balloon Text" w:semiHidden="1" w:unhideWhenUsed="1"/>
     <w:lsdException w:name="Table Grid" w:uiPriority="39"/>
+    <w:lsdException w:name="Table Theme" w:semiHidden="1" w:unhideWhenUsed="1"/>
     <w:lsdException w:name="Placeholder Text" w:semiHidden="1"/>
     <w:lsdException w:name="No Spacing" w:uiPriority="1" w:qFormat="1"/>
     <w:lsdException w:name="Light Shading" w:uiPriority="60"/>
@@ -1031,15 +1354,43 @@
     <w:basedOn w:val="Normal"/>
     <w:next w:val="Normal"/>
     <w:link w:val="Heading1Char"/>
+    <w:autoRedefine/>
     <w:uiPriority w:val="9"/>
     <w:qFormat/>
-    <w:rsid w:val="001C2C3A"/>
+    <w:rsid w:val="001D61C3"/>
     <w:pPr>
       <w:outlineLvl w:val="0"/>
     </w:pPr>
     <w:rPr>
       <w:b/>
+      <w:sz w:val="28"/>
+      <w:szCs w:val="28"/>
+    </w:rPr>
+  </w:style>
+  <w:style w:type="paragraph" w:styleId="Heading2">
+    <w:name w:val="heading 2"/>
+    <w:basedOn w:val="Normal"/>
+    <w:next w:val="Normal"/>
+    <w:link w:val="Heading2Char"/>
+    <w:autoRedefine/>
+    <w:uiPriority w:val="9"/>
+    <w:unhideWhenUsed/>
+    <w:qFormat/>
+    <w:rsid w:val="0005635A"/>
+    <w:pPr>
+      <w:keepNext/>
+      <w:keepLines/>
+      <w:numPr>
+        <w:numId w:val="4"/>
+      </w:numPr>
+      <w:spacing w:before="40" w:after="0"/>
+      <w:outlineLvl w:val="1"/>
+    </w:pPr>
+    <w:rPr>
+      <w:rFonts w:eastAsiaTheme="majorEastAsia" w:cstheme="minorHAnsi"/>
       <w:color w:val="4472C4" w:themeColor="accent1"/>
+      <w:sz w:val="24"/>
+      <w:szCs w:val="24"/>
     </w:rPr>
   </w:style>
   <w:style w:type="character" w:default="1" w:styleId="DefaultParagraphFont">
@@ -1119,10 +1470,11 @@
     <w:basedOn w:val="DefaultParagraphFont"/>
     <w:link w:val="Heading1"/>
     <w:uiPriority w:val="9"/>
-    <w:rsid w:val="001C2C3A"/>
+    <w:rsid w:val="00BE6DDC"/>
     <w:rPr>
       <w:b/>
-      <w:color w:val="4472C4" w:themeColor="accent1"/>
+      <w:sz w:val="28"/>
+      <w:szCs w:val="28"/>
     </w:rPr>
   </w:style>
   <w:style w:type="character" w:styleId="Hyperlink">
@@ -1176,6 +1528,19 @@
       <w:rFonts w:ascii="Segoe UI" w:hAnsi="Segoe UI" w:cs="Segoe UI"/>
       <w:sz w:val="18"/>
       <w:szCs w:val="18"/>
+    </w:rPr>
+  </w:style>
+  <w:style w:type="character" w:customStyle="1" w:styleId="Heading2Char">
+    <w:name w:val="Heading 2 Char"/>
+    <w:basedOn w:val="DefaultParagraphFont"/>
+    <w:link w:val="Heading2"/>
+    <w:uiPriority w:val="9"/>
+    <w:rsid w:val="0005635A"/>
+    <w:rPr>
+      <w:rFonts w:eastAsiaTheme="majorEastAsia" w:cstheme="minorHAnsi"/>
+      <w:color w:val="4472C4" w:themeColor="accent1"/>
+      <w:sz w:val="24"/>
+      <w:szCs w:val="24"/>
     </w:rPr>
   </w:style>
 </w:styles>

</xml_diff>